<commit_message>
QA Manual final version (missing CD details)
</commit_message>
<xml_diff>
--- a/docs/qa_manual.docx
+++ b/docs/qa_manual.docx
@@ -604,7 +604,7 @@
               <w:vertAlign w:val="baseline"/>
               <w:rtl w:val="0"/>
             </w:rPr>
-            <w:t xml:space="preserve">3</w:t>
+            <w:t xml:space="preserve">2</w:t>
           </w:r>
           <w:r>
             <w:fldChar w:fldCharType="end"/>
@@ -868,95 +868,7 @@
               <w:vertAlign w:val="baseline"/>
               <w:rtl w:val="0"/>
             </w:rPr>
-            <w:t xml:space="preserve">4</w:t>
-          </w:r>
-          <w:r>
-            <w:fldChar w:fldCharType="end"/>
-          </w:r>
-          <w:r>
-            <w:rPr>
-              <w:rtl w:val="0"/>
-            </w:rPr>
-          </w:r>
-        </w:p>
-        <w:p>
-          <w:pPr>
-            <w:tabs>
-              <w:tab w:val="right" w:pos="9637.511811023622"/>
-            </w:tabs>
-            <w:spacing w:before="60" w:line="240" w:lineRule="auto"/>
-            <w:ind w:left="360" w:firstLine="0"/>
-            <w:rPr>
-              <w:rFonts w:ascii="Arial Nova" w:cs="Arial Nova" w:eastAsia="Arial Nova" w:hAnsi="Arial Nova"/>
-              <w:b w:val="0"/>
-              <w:i w:val="0"/>
-              <w:smallCaps w:val="0"/>
-              <w:strike w:val="0"/>
-              <w:color w:val="000000"/>
-              <w:sz w:val="20"/>
-              <w:szCs w:val="20"/>
-              <w:u w:val="none"/>
-              <w:shd w:fill="auto" w:val="clear"/>
-              <w:vertAlign w:val="baseline"/>
-            </w:rPr>
-          </w:pPr>
-          <w:hyperlink w:anchor="_17dp8vu">
-            <w:r>
-              <w:rPr>
-                <w:rFonts w:ascii="Arial Nova" w:cs="Arial Nova" w:eastAsia="Arial Nova" w:hAnsi="Arial Nova"/>
-                <w:b w:val="0"/>
-                <w:i w:val="0"/>
-                <w:smallCaps w:val="0"/>
-                <w:strike w:val="0"/>
-                <w:color w:val="000000"/>
-                <w:sz w:val="20"/>
-                <w:szCs w:val="20"/>
-                <w:u w:val="none"/>
-                <w:shd w:fill="auto" w:val="clear"/>
-                <w:vertAlign w:val="baseline"/>
-                <w:rtl w:val="0"/>
-              </w:rPr>
-              <w:t xml:space="preserve">Artifacts repository [Optional]</w:t>
-            </w:r>
-          </w:hyperlink>
-          <w:r>
-            <w:rPr>
-              <w:rFonts w:ascii="Arial Nova" w:cs="Arial Nova" w:eastAsia="Arial Nova" w:hAnsi="Arial Nova"/>
-              <w:b w:val="0"/>
-              <w:i w:val="0"/>
-              <w:smallCaps w:val="0"/>
-              <w:strike w:val="0"/>
-              <w:color w:val="000000"/>
-              <w:sz w:val="20"/>
-              <w:szCs w:val="20"/>
-              <w:u w:val="none"/>
-              <w:shd w:fill="auto" w:val="clear"/>
-              <w:vertAlign w:val="baseline"/>
-              <w:rtl w:val="0"/>
-            </w:rPr>
-            <w:tab/>
-          </w:r>
-          <w:r>
-            <w:fldChar w:fldCharType="begin"/>
-            <w:instrText xml:space="preserve"> PAGEREF _17dp8vu \h </w:instrText>
-            <w:fldChar w:fldCharType="separate"/>
-          </w:r>
-          <w:r>
-            <w:rPr>
-              <w:rFonts w:ascii="Arial Nova" w:cs="Arial Nova" w:eastAsia="Arial Nova" w:hAnsi="Arial Nova"/>
-              <w:b w:val="0"/>
-              <w:i w:val="0"/>
-              <w:smallCaps w:val="0"/>
-              <w:strike w:val="0"/>
-              <w:color w:val="000000"/>
-              <w:sz w:val="20"/>
-              <w:szCs w:val="20"/>
-              <w:u w:val="none"/>
-              <w:shd w:fill="auto" w:val="clear"/>
-              <w:vertAlign w:val="baseline"/>
-              <w:rtl w:val="0"/>
-            </w:rPr>
-            <w:t xml:space="preserve">4</w:t>
+            <w:t xml:space="preserve">3</w:t>
           </w:r>
           <w:r>
             <w:fldChar w:fldCharType="end"/>
@@ -1044,7 +956,7 @@
               <w:vertAlign w:val="baseline"/>
               <w:rtl w:val="0"/>
             </w:rPr>
-            <w:t xml:space="preserve">4</w:t>
+            <w:t xml:space="preserve">3</w:t>
           </w:r>
           <w:r>
             <w:fldChar w:fldCharType="end"/>
@@ -1132,7 +1044,7 @@
               <w:vertAlign w:val="baseline"/>
               <w:rtl w:val="0"/>
             </w:rPr>
-            <w:t xml:space="preserve">4</w:t>
+            <w:t xml:space="preserve">3</w:t>
           </w:r>
           <w:r>
             <w:fldChar w:fldCharType="end"/>
@@ -1324,7 +1236,7 @@
             <w:tabs>
               <w:tab w:val="right" w:pos="9637.511811023622"/>
             </w:tabs>
-            <w:spacing w:before="60" w:line="240" w:lineRule="auto"/>
+            <w:spacing w:after="80" w:before="60" w:line="240" w:lineRule="auto"/>
             <w:ind w:left="360" w:firstLine="0"/>
             <w:rPr>
               <w:rFonts w:ascii="Arial Nova" w:cs="Arial Nova" w:eastAsia="Arial Nova" w:hAnsi="Arial Nova"/>
@@ -1396,95 +1308,7 @@
               <w:vertAlign w:val="baseline"/>
               <w:rtl w:val="0"/>
             </w:rPr>
-            <w:t xml:space="preserve">5</w:t>
-          </w:r>
-          <w:r>
-            <w:fldChar w:fldCharType="end"/>
-          </w:r>
-          <w:r>
-            <w:rPr>
-              <w:rtl w:val="0"/>
-            </w:rPr>
-          </w:r>
-        </w:p>
-        <w:p>
-          <w:pPr>
-            <w:tabs>
-              <w:tab w:val="right" w:pos="9637.511811023622"/>
-            </w:tabs>
-            <w:spacing w:after="80" w:before="60" w:line="240" w:lineRule="auto"/>
-            <w:ind w:left="360" w:firstLine="0"/>
-            <w:rPr>
-              <w:rFonts w:ascii="Arial Nova" w:cs="Arial Nova" w:eastAsia="Arial Nova" w:hAnsi="Arial Nova"/>
-              <w:b w:val="0"/>
-              <w:i w:val="0"/>
-              <w:smallCaps w:val="0"/>
-              <w:strike w:val="0"/>
-              <w:color w:val="000000"/>
-              <w:sz w:val="20"/>
-              <w:szCs w:val="20"/>
-              <w:u w:val="none"/>
-              <w:shd w:fill="auto" w:val="clear"/>
-              <w:vertAlign w:val="baseline"/>
-            </w:rPr>
-          </w:pPr>
-          <w:hyperlink w:anchor="_44sinio">
-            <w:r>
-              <w:rPr>
-                <w:rFonts w:ascii="Arial Nova" w:cs="Arial Nova" w:eastAsia="Arial Nova" w:hAnsi="Arial Nova"/>
-                <w:b w:val="0"/>
-                <w:i w:val="0"/>
-                <w:smallCaps w:val="0"/>
-                <w:strike w:val="0"/>
-                <w:color w:val="000000"/>
-                <w:sz w:val="20"/>
-                <w:szCs w:val="20"/>
-                <w:u w:val="none"/>
-                <w:shd w:fill="auto" w:val="clear"/>
-                <w:vertAlign w:val="baseline"/>
-                <w:rtl w:val="0"/>
-              </w:rPr>
-              <w:t xml:space="preserve">Performance testing [Optional]</w:t>
-            </w:r>
-          </w:hyperlink>
-          <w:r>
-            <w:rPr>
-              <w:rFonts w:ascii="Arial Nova" w:cs="Arial Nova" w:eastAsia="Arial Nova" w:hAnsi="Arial Nova"/>
-              <w:b w:val="0"/>
-              <w:i w:val="0"/>
-              <w:smallCaps w:val="0"/>
-              <w:strike w:val="0"/>
-              <w:color w:val="000000"/>
-              <w:sz w:val="20"/>
-              <w:szCs w:val="20"/>
-              <w:u w:val="none"/>
-              <w:shd w:fill="auto" w:val="clear"/>
-              <w:vertAlign w:val="baseline"/>
-              <w:rtl w:val="0"/>
-            </w:rPr>
-            <w:tab/>
-          </w:r>
-          <w:r>
-            <w:fldChar w:fldCharType="begin"/>
-            <w:instrText xml:space="preserve"> PAGEREF _44sinio \h </w:instrText>
-            <w:fldChar w:fldCharType="separate"/>
-          </w:r>
-          <w:r>
-            <w:rPr>
-              <w:rFonts w:ascii="Arial Nova" w:cs="Arial Nova" w:eastAsia="Arial Nova" w:hAnsi="Arial Nova"/>
-              <w:b w:val="0"/>
-              <w:i w:val="0"/>
-              <w:smallCaps w:val="0"/>
-              <w:strike w:val="0"/>
-              <w:color w:val="000000"/>
-              <w:sz w:val="20"/>
-              <w:szCs w:val="20"/>
-              <w:u w:val="none"/>
-              <w:shd w:fill="auto" w:val="clear"/>
-              <w:vertAlign w:val="baseline"/>
-              <w:rtl w:val="0"/>
-            </w:rPr>
-            <w:t xml:space="preserve">5</w:t>
+            <w:t xml:space="preserve">4</w:t>
           </w:r>
           <w:r>
             <w:fldChar w:fldCharType="end"/>
@@ -1502,28 +1326,7 @@
     </w:sdt>
     <w:p>
       <w:pPr>
-        <w:rPr/>
-      </w:pPr>
-      <w:r>
-        <w:rPr>
-          <w:rtl w:val="0"/>
-        </w:rPr>
-      </w:r>
-    </w:p>
-    <w:p>
-      <w:pPr>
-        <w:ind w:firstLine="567"/>
-        <w:rPr/>
-      </w:pPr>
-      <w:r>
-        <w:rPr>
-          <w:rtl w:val="0"/>
-        </w:rPr>
-      </w:r>
-    </w:p>
-    <w:p>
-      <w:pPr>
-        <w:ind w:firstLine="567"/>
+        <w:ind w:left="0" w:firstLine="0"/>
         <w:rPr>
           <w:i w:val="1"/>
           <w:color w:val="666666"/>
@@ -1531,45 +1334,8 @@
       </w:pPr>
       <w:r>
         <w:rPr>
-          <w:i w:val="1"/>
-          <w:color w:val="666666"/>
-          <w:rtl w:val="0"/>
-        </w:rPr>
-        <w:t xml:space="preserve">[This report should be written for new members coming to the project and needing to learn what are the QA practices defined. Provide concise, but informative content, allowing other software engineers to understand the practices and quickly access the resources. </w:t>
-      </w:r>
-    </w:p>
-    <w:p>
-      <w:pPr>
-        <w:ind w:firstLine="567"/>
-        <w:rPr>
-          <w:i w:val="1"/>
-          <w:color w:val="666666"/>
-        </w:rPr>
-      </w:pPr>
-      <w:r>
-        <w:rPr>
-          <w:i w:val="1"/>
-          <w:color w:val="666666"/>
-          <w:rtl w:val="0"/>
-        </w:rPr>
-        <w:t xml:space="preserve">Tips on the expected content, along the document, are meant to be removed. </w:t>
-      </w:r>
-    </w:p>
-    <w:p>
-      <w:pPr>
-        <w:ind w:firstLine="567"/>
-        <w:rPr>
-          <w:i w:val="1"/>
-          <w:color w:val="666666"/>
-        </w:rPr>
-      </w:pPr>
-      <w:r>
-        <w:rPr>
-          <w:i w:val="1"/>
-          <w:color w:val="666666"/>
-          <w:rtl w:val="0"/>
-        </w:rPr>
-        <w:t xml:space="preserve">You may use English or Portuguese; do not mix.]</w:t>
+          <w:rtl w:val="0"/>
+        </w:rPr>
       </w:r>
     </w:p>
     <w:p>
@@ -1616,22 +1382,10 @@
         </w:rPr>
         <w:t xml:space="preserve">Team and roles</w:t>
       </w:r>
-    </w:p>
-    <w:p>
-      <w:pPr>
-        <w:ind w:firstLine="567"/>
-        <w:rPr>
-          <w:i w:val="1"/>
-          <w:color w:val="666666"/>
-        </w:rPr>
-      </w:pPr>
-      <w:r>
-        <w:rPr>
-          <w:i w:val="1"/>
-          <w:color w:val="666666"/>
-          <w:rtl w:val="0"/>
-        </w:rPr>
-        <w:t xml:space="preserve">[Description of the roles assigned in the team and the responsibilities of each member]</w:t>
+      <w:r>
+        <w:rPr>
+          <w:rtl w:val="0"/>
+        </w:rPr>
       </w:r>
     </w:p>
     <w:p>
@@ -2449,6 +2203,11 @@
         </w:rPr>
         <w:t xml:space="preserve">Agile backlog management and work assignment</w:t>
       </w:r>
+      <w:r>
+        <w:rPr>
+          <w:rtl w:val="0"/>
+        </w:rPr>
+      </w:r>
     </w:p>
     <w:p>
       <w:pPr>
@@ -2460,49 +2219,6 @@
           <w:between w:space="0" w:sz="0" w:val="nil"/>
         </w:pBdr>
         <w:ind w:firstLine="567"/>
-        <w:rPr>
-          <w:i w:val="1"/>
-          <w:color w:val="666666"/>
-        </w:rPr>
-      </w:pPr>
-      <w:r>
-        <w:rPr>
-          <w:i w:val="1"/>
-          <w:color w:val="666666"/>
-          <w:rtl w:val="0"/>
-        </w:rPr>
-        <w:t xml:space="preserve">[Description of agile practices defined in the project for backlog management (user stories oriented) and job assignment, and links to associated resources. cfr.   </w:t>
-      </w:r>
-      <w:hyperlink r:id="rId6">
-        <w:r>
-          <w:rPr>
-            <w:i w:val="1"/>
-            <w:color w:val="666666"/>
-            <w:u w:val="single"/>
-            <w:rtl w:val="0"/>
-          </w:rPr>
-          <w:t xml:space="preserve">PivotalTracker workflow</w:t>
-        </w:r>
-      </w:hyperlink>
-      <w:r>
-        <w:rPr>
-          <w:i w:val="1"/>
-          <w:color w:val="666666"/>
-          <w:rtl w:val="0"/>
-        </w:rPr>
-        <w:t xml:space="preserve">  ]</w:t>
-      </w:r>
-    </w:p>
-    <w:p>
-      <w:pPr>
-        <w:pBdr>
-          <w:top w:space="0" w:sz="0" w:val="nil"/>
-          <w:left w:space="0" w:sz="0" w:val="nil"/>
-          <w:bottom w:space="0" w:sz="0" w:val="nil"/>
-          <w:right w:space="0" w:sz="0" w:val="nil"/>
-          <w:between w:space="0" w:sz="0" w:val="nil"/>
-        </w:pBdr>
-        <w:ind w:firstLine="567"/>
         <w:rPr/>
       </w:pPr>
       <w:r>
@@ -2553,7 +2269,7 @@
         <w:rPr>
           <w:rtl w:val="0"/>
         </w:rPr>
-        <w:t xml:space="preserve">With this, we devised an hierarchy of work units, with Epics at the top and Tasks at the bottom, in order of work granularity. Below is an example graph demonstrating this organization.</w:t>
+        <w:t xml:space="preserve">With this, we devised an hierarchy of work units, with Epics at the bottom and Tasks at the top, in order of work granularity. Below is an example graph demonstrating this organization.</w:t>
       </w:r>
     </w:p>
     <w:p>
@@ -2579,7 +2295,7 @@
                     <pic:cNvPicPr preferRelativeResize="0"/>
                   </pic:nvPicPr>
                   <pic:blipFill>
-                    <a:blip r:embed="rId7"/>
+                    <a:blip r:embed="rId6"/>
                     <a:srcRect b="0" l="0" r="0" t="0"/>
                     <a:stretch>
                       <a:fillRect/>
@@ -2665,41 +2381,10 @@
         </w:rPr>
         <w:t xml:space="preserve">Guidelines for contributors (coding style)</w:t>
       </w:r>
-    </w:p>
-    <w:p>
-      <w:pPr>
-        <w:ind w:firstLine="567"/>
-        <w:rPr>
-          <w:i w:val="1"/>
-          <w:color w:val="666666"/>
-        </w:rPr>
-      </w:pPr>
-      <w:r>
-        <w:rPr>
-          <w:i w:val="1"/>
-          <w:color w:val="666666"/>
-          <w:rtl w:val="0"/>
-        </w:rPr>
-        <w:t xml:space="preserve">[Definition of coding style adopted. → e.g.: </w:t>
-      </w:r>
-      <w:hyperlink r:id="rId8">
-        <w:r>
-          <w:rPr>
-            <w:i w:val="1"/>
-            <w:color w:val="666666"/>
-            <w:u w:val="single"/>
-            <w:rtl w:val="0"/>
-          </w:rPr>
-          <w:t xml:space="preserve">AOS project</w:t>
-        </w:r>
-      </w:hyperlink>
-      <w:r>
-        <w:rPr>
-          <w:i w:val="1"/>
-          <w:color w:val="666666"/>
-          <w:rtl w:val="0"/>
-        </w:rPr>
-        <w:t xml:space="preserve">]</w:t>
+      <w:r>
+        <w:rPr>
+          <w:rtl w:val="0"/>
+        </w:rPr>
       </w:r>
     </w:p>
     <w:p>
@@ -2725,7 +2410,7 @@
         </w:rPr>
         <w:t xml:space="preserve">The coding style we adopted is the </w:t>
       </w:r>
-      <w:hyperlink r:id="rId9">
+      <w:hyperlink r:id="rId7">
         <w:r>
           <w:rPr>
             <w:color w:val="1155cc"/>
@@ -2754,7 +2439,7 @@
         </w:rPr>
         <w:t xml:space="preserve">If using Intellij IDEA, we recommend integrating its formatting plugin for this style (</w:t>
       </w:r>
-      <w:hyperlink r:id="rId10">
+      <w:hyperlink r:id="rId8">
         <w:r>
           <w:rPr>
             <w:color w:val="1155cc"/>
@@ -2794,53 +2479,10 @@
         </w:rPr>
         <w:t xml:space="preserve">Code quality metrics</w:t>
       </w:r>
-    </w:p>
-    <w:p>
-      <w:pPr>
-        <w:pBdr>
-          <w:top w:space="0" w:sz="0" w:val="nil"/>
-          <w:left w:space="0" w:sz="0" w:val="nil"/>
-          <w:bottom w:space="0" w:sz="0" w:val="nil"/>
-          <w:right w:space="0" w:sz="0" w:val="nil"/>
-          <w:between w:space="0" w:sz="0" w:val="nil"/>
-        </w:pBdr>
-        <w:ind w:firstLine="567"/>
-        <w:rPr>
-          <w:i w:val="1"/>
-          <w:color w:val="666666"/>
-        </w:rPr>
-      </w:pPr>
-      <w:r>
-        <w:rPr>
-          <w:i w:val="1"/>
-          <w:color w:val="666666"/>
-          <w:rtl w:val="0"/>
-        </w:rPr>
-        <w:t xml:space="preserve">[Description of practices defined in the project for static code analysis and associated resources.]</w:t>
-      </w:r>
-    </w:p>
-    <w:p>
-      <w:pPr>
-        <w:pBdr>
-          <w:top w:space="0" w:sz="0" w:val="nil"/>
-          <w:left w:space="0" w:sz="0" w:val="nil"/>
-          <w:bottom w:space="0" w:sz="0" w:val="nil"/>
-          <w:right w:space="0" w:sz="0" w:val="nil"/>
-          <w:between w:space="0" w:sz="0" w:val="nil"/>
-        </w:pBdr>
-        <w:ind w:firstLine="567"/>
-        <w:rPr>
-          <w:i w:val="1"/>
-          <w:color w:val="666666"/>
-        </w:rPr>
-      </w:pPr>
-      <w:r>
-        <w:rPr>
-          <w:i w:val="1"/>
-          <w:color w:val="666666"/>
-          <w:rtl w:val="0"/>
-        </w:rPr>
-        <w:t xml:space="preserve">[Which quality gates were defined? What was the r[ationale?]</w:t>
+      <w:r>
+        <w:rPr>
+          <w:rtl w:val="0"/>
+        </w:rPr>
       </w:r>
     </w:p>
     <w:p>
@@ -2928,176 +2570,10 @@
         </w:rPr>
         <w:t xml:space="preserve">Development workflow </w:t>
       </w:r>
-    </w:p>
-    <w:p>
-      <w:pPr>
-        <w:pBdr>
-          <w:top w:space="0" w:sz="0" w:val="nil"/>
-          <w:left w:space="0" w:sz="0" w:val="nil"/>
-          <w:bottom w:space="0" w:sz="0" w:val="nil"/>
-          <w:right w:space="0" w:sz="0" w:val="nil"/>
-          <w:between w:space="0" w:sz="0" w:val="nil"/>
-        </w:pBdr>
-        <w:ind w:firstLine="567"/>
-        <w:rPr>
-          <w:i w:val="1"/>
-          <w:color w:val="666666"/>
-        </w:rPr>
-      </w:pPr>
-      <w:r>
-        <w:rPr>
-          <w:i w:val="1"/>
-          <w:color w:val="666666"/>
-          <w:rtl w:val="0"/>
-        </w:rPr>
-        <w:t xml:space="preserve">[Clarify the workflow adopted [e.g.. </w:t>
-      </w:r>
-      <w:hyperlink r:id="rId11">
-        <w:r>
-          <w:rPr>
-            <w:i w:val="1"/>
-            <w:color w:val="666666"/>
-            <w:u w:val="single"/>
-            <w:rtl w:val="0"/>
-          </w:rPr>
-          <w:t xml:space="preserve">gitflow</w:t>
-        </w:r>
-      </w:hyperlink>
-      <w:r>
-        <w:rPr>
-          <w:i w:val="1"/>
-          <w:color w:val="666666"/>
-          <w:rtl w:val="0"/>
-        </w:rPr>
-        <w:t xml:space="preserve"> workflow, </w:t>
-      </w:r>
-      <w:hyperlink r:id="rId12">
-        <w:r>
-          <w:rPr>
-            <w:i w:val="1"/>
-            <w:color w:val="666666"/>
-            <w:u w:val="single"/>
-            <w:rtl w:val="0"/>
-          </w:rPr>
-          <w:t xml:space="preserve">github flow</w:t>
-        </w:r>
-      </w:hyperlink>
-      <w:r>
-        <w:rPr>
-          <w:i w:val="1"/>
-          <w:color w:val="666666"/>
-          <w:rtl w:val="0"/>
-        </w:rPr>
-        <w:t xml:space="preserve"> . How do they map to the user stories?]</w:t>
-      </w:r>
-    </w:p>
-    <w:p>
-      <w:pPr>
-        <w:pBdr>
-          <w:top w:space="0" w:sz="0" w:val="nil"/>
-          <w:left w:space="0" w:sz="0" w:val="nil"/>
-          <w:bottom w:space="0" w:sz="0" w:val="nil"/>
-          <w:right w:space="0" w:sz="0" w:val="nil"/>
-          <w:between w:space="0" w:sz="0" w:val="nil"/>
-        </w:pBdr>
-        <w:ind w:firstLine="567"/>
-        <w:rPr>
-          <w:i w:val="1"/>
-          <w:color w:val="666666"/>
-        </w:rPr>
-      </w:pPr>
-      <w:r>
-        <w:rPr>
-          <w:rtl w:val="0"/>
-        </w:rPr>
-      </w:r>
-    </w:p>
-    <w:p>
-      <w:pPr>
-        <w:pBdr>
-          <w:top w:space="0" w:sz="0" w:val="nil"/>
-          <w:left w:space="0" w:sz="0" w:val="nil"/>
-          <w:bottom w:space="0" w:sz="0" w:val="nil"/>
-          <w:right w:space="0" w:sz="0" w:val="nil"/>
-          <w:between w:space="0" w:sz="0" w:val="nil"/>
-        </w:pBdr>
-        <w:ind w:firstLine="567"/>
-        <w:rPr>
-          <w:i w:val="1"/>
-          <w:color w:val="666666"/>
-        </w:rPr>
-      </w:pPr>
-      <w:r>
-        <w:rPr>
-          <w:i w:val="1"/>
-          <w:color w:val="666666"/>
-          <w:rtl w:val="0"/>
-        </w:rPr>
-        <w:t xml:space="preserve">[Description of the practices defined in the project for code review and associated resources.]</w:t>
-      </w:r>
-    </w:p>
-    <w:p>
-      <w:pPr>
-        <w:pBdr>
-          <w:top w:space="0" w:sz="0" w:val="nil"/>
-          <w:left w:space="0" w:sz="0" w:val="nil"/>
-          <w:bottom w:space="0" w:sz="0" w:val="nil"/>
-          <w:right w:space="0" w:sz="0" w:val="nil"/>
-          <w:between w:space="0" w:sz="0" w:val="nil"/>
-        </w:pBdr>
-        <w:ind w:firstLine="567"/>
-        <w:rPr>
-          <w:i w:val="1"/>
-          <w:color w:val="666666"/>
-        </w:rPr>
-      </w:pPr>
-      <w:r>
-        <w:rPr>
-          <w:rtl w:val="0"/>
-        </w:rPr>
-      </w:r>
-    </w:p>
-    <w:p>
-      <w:pPr>
-        <w:pBdr>
-          <w:top w:space="0" w:sz="0" w:val="nil"/>
-          <w:left w:space="0" w:sz="0" w:val="nil"/>
-          <w:bottom w:space="0" w:sz="0" w:val="nil"/>
-          <w:right w:space="0" w:sz="0" w:val="nil"/>
-          <w:between w:space="0" w:sz="0" w:val="nil"/>
-        </w:pBdr>
-        <w:ind w:firstLine="567"/>
-        <w:rPr>
-          <w:i w:val="1"/>
-          <w:color w:val="666666"/>
-        </w:rPr>
-      </w:pPr>
-      <w:r>
-        <w:rPr>
-          <w:i w:val="1"/>
-          <w:color w:val="666666"/>
-          <w:rtl w:val="0"/>
-        </w:rPr>
-        <w:t xml:space="preserve">[What is your team “</w:t>
-      </w:r>
-      <w:hyperlink r:id="rId13">
-        <w:r>
-          <w:rPr>
-            <w:i w:val="1"/>
-            <w:color w:val="666666"/>
-            <w:u w:val="single"/>
-            <w:rtl w:val="0"/>
-          </w:rPr>
-          <w:t xml:space="preserve">Definition of done</w:t>
-        </w:r>
-      </w:hyperlink>
-      <w:r>
-        <w:rPr>
-          <w:i w:val="1"/>
-          <w:color w:val="666666"/>
-          <w:rtl w:val="0"/>
-        </w:rPr>
-        <w:t xml:space="preserve">” for a user story?]</w:t>
+      <w:r>
+        <w:rPr>
+          <w:rtl w:val="0"/>
+        </w:rPr>
       </w:r>
     </w:p>
     <w:p>
@@ -3127,7 +2603,7 @@
         </w:rPr>
         <w:t xml:space="preserve">The workflow we adopt is the </w:t>
       </w:r>
-      <w:hyperlink r:id="rId14">
+      <w:hyperlink r:id="rId9">
         <w:r>
           <w:rPr>
             <w:color w:val="0563c1"/>
@@ -3201,7 +2677,7 @@
         <w:rPr>
           <w:rtl w:val="0"/>
         </w:rPr>
-        <w:t xml:space="preserve">A user story is considered developed when the functional tests defined for it pass (derived from the feature file, which in turn are written based on the respective Jira story’s acceptance criteria). </w:t>
+        <w:t xml:space="preserve">A user story is considered developed when all tests defined for it pass (functional tests derived from the feature file, which in turn are written based on the respective Jira story’s acceptance criteria, as well as unit and integration tests for the involved modules). This means that each pull request from a feature branch should pass the CI pipeline, which includes the Coding Style checks, the Maven tests and the Sonar static code analysis. After these pass, the pull request should be approved by the assigned reviewer, which is the available developer for that part of the project that is not the one who created the pull request. After the approval, the reviewer may merge the pull request.</w:t>
       </w:r>
       <w:r>
         <w:rPr>
@@ -3232,16 +2708,14 @@
         </w:rPr>
         <w:t xml:space="preserve">CI/CD pipeline and tools</w:t>
       </w:r>
-    </w:p>
-    <w:p>
-      <w:pPr>
-        <w:pBdr>
-          <w:top w:space="0" w:sz="0" w:val="nil"/>
-          <w:left w:space="0" w:sz="0" w:val="nil"/>
-          <w:bottom w:space="0" w:sz="0" w:val="nil"/>
-          <w:right w:space="0" w:sz="0" w:val="nil"/>
-          <w:between w:space="0" w:sz="0" w:val="nil"/>
-        </w:pBdr>
+      <w:r>
+        <w:rPr>
+          <w:rtl w:val="0"/>
+        </w:rPr>
+      </w:r>
+    </w:p>
+    <w:p>
+      <w:pPr>
         <w:ind w:firstLine="567"/>
         <w:rPr>
           <w:i w:val="1"/>
@@ -3250,61 +2724,6 @@
       </w:pPr>
       <w:r>
         <w:rPr>
-          <w:i w:val="1"/>
-          <w:color w:val="666666"/>
-          <w:rtl w:val="0"/>
-        </w:rPr>
-        <w:t xml:space="preserve">[Description of the practices defined in the project for the continuous integration of increments and associated resources. Provide details on the tools setup and config.]</w:t>
-      </w:r>
-    </w:p>
-    <w:p>
-      <w:pPr>
-        <w:pBdr>
-          <w:top w:space="0" w:sz="0" w:val="nil"/>
-          <w:left w:space="0" w:sz="0" w:val="nil"/>
-          <w:bottom w:space="0" w:sz="0" w:val="nil"/>
-          <w:right w:space="0" w:sz="0" w:val="nil"/>
-          <w:between w:space="0" w:sz="0" w:val="nil"/>
-        </w:pBdr>
-        <w:ind w:firstLine="567"/>
-        <w:rPr>
-          <w:i w:val="1"/>
-          <w:color w:val="666666"/>
-        </w:rPr>
-      </w:pPr>
-      <w:r>
-        <w:rPr>
-          <w:rtl w:val="0"/>
-        </w:rPr>
-      </w:r>
-    </w:p>
-    <w:p>
-      <w:pPr>
-        <w:ind w:firstLine="567"/>
-        <w:rPr>
-          <w:i w:val="1"/>
-          <w:color w:val="666666"/>
-        </w:rPr>
-      </w:pPr>
-      <w:r>
-        <w:rPr>
-          <w:i w:val="1"/>
-          <w:color w:val="666666"/>
-          <w:rtl w:val="0"/>
-        </w:rPr>
-        <w:t xml:space="preserve">[Description of practices for continuous delivery, likely to be based on containers]</w:t>
-      </w:r>
-    </w:p>
-    <w:p>
-      <w:pPr>
-        <w:ind w:firstLine="567"/>
-        <w:rPr>
-          <w:i w:val="1"/>
-          <w:color w:val="666666"/>
-        </w:rPr>
-      </w:pPr>
-      <w:r>
-        <w:rPr>
           <w:rtl w:val="0"/>
         </w:rPr>
       </w:r>
@@ -3318,7 +2737,48 @@
         <w:rPr>
           <w:rtl w:val="0"/>
         </w:rPr>
-        <w:t xml:space="preserve">For Continuous Integration we opted for using GitHub Actions, for its simplicity to define workflows and the fact that it’s already ingrained in our VCS. </w:t>
+        <w:t xml:space="preserve">For Continuous Integration we opted for using GitHub Actions, for its simplicity to define workflows and the fact that it’s already ingrained in our VCS.</w:t>
+      </w:r>
+    </w:p>
+    <w:p>
+      <w:pPr>
+        <w:ind w:left="0" w:firstLine="720"/>
+        <w:rPr>
+          <w:b w:val="1"/>
+        </w:rPr>
+      </w:pPr>
+      <w:r>
+        <w:rPr>
+          <w:b w:val="1"/>
+          <w:rtl w:val="0"/>
+        </w:rPr>
+        <w:t xml:space="preserve">[TODO: CD]</w:t>
+      </w:r>
+      <w:r>
+        <w:rPr>
+          <w:rtl w:val="0"/>
+        </w:rPr>
+      </w:r>
+    </w:p>
+    <w:p>
+      <w:pPr>
+        <w:pStyle w:val="Heading1"/>
+        <w:numPr>
+          <w:ilvl w:val="0"/>
+          <w:numId w:val="1"/>
+        </w:numPr>
+        <w:spacing w:line="264" w:lineRule="auto"/>
+        <w:ind w:left="432" w:right="0" w:hanging="432"/>
+        <w:jc w:val="both"/>
+        <w:rPr/>
+      </w:pPr>
+      <w:bookmarkStart w:colFirst="0" w:colLast="0" w:name="_3rdcrjn" w:id="20"/>
+      <w:bookmarkEnd w:id="20"/>
+      <w:r>
+        <w:rPr>
+          <w:rtl w:val="0"/>
+        </w:rPr>
+        <w:t xml:space="preserve">Software testing</w:t>
       </w:r>
     </w:p>
     <w:p>
@@ -3336,113 +2796,54 @@
         <w:jc w:val="both"/>
         <w:rPr/>
       </w:pPr>
-      <w:bookmarkStart w:colFirst="0" w:colLast="0" w:name="_17dp8vu" w:id="20"/>
-      <w:bookmarkEnd w:id="20"/>
-      <w:r>
-        <w:rPr>
-          <w:rtl w:val="0"/>
-        </w:rPr>
-        <w:t xml:space="preserve">Artifacts repository [Optional]</w:t>
-      </w:r>
-    </w:p>
-    <w:p>
-      <w:pPr>
-        <w:pBdr>
-          <w:top w:space="0" w:sz="0" w:val="nil"/>
-          <w:left w:space="0" w:sz="0" w:val="nil"/>
-          <w:bottom w:space="0" w:sz="0" w:val="nil"/>
-          <w:right w:space="0" w:sz="0" w:val="nil"/>
-          <w:between w:space="0" w:sz="0" w:val="nil"/>
-        </w:pBdr>
-        <w:ind w:firstLine="567"/>
-        <w:rPr/>
-      </w:pPr>
-      <w:r>
-        <w:rPr>
-          <w:rtl w:val="0"/>
-        </w:rPr>
-        <w:t xml:space="preserve">[Description of the practices defined in the project for local management of Maven </w:t>
-      </w:r>
-      <w:r>
+      <w:bookmarkStart w:colFirst="0" w:colLast="0" w:name="_26in1rg" w:id="21"/>
+      <w:bookmarkEnd w:id="21"/>
+      <w:r>
+        <w:rPr>
+          <w:rtl w:val="0"/>
+        </w:rPr>
+        <w:t xml:space="preserve">Overall strategy for testing</w:t>
+      </w:r>
+    </w:p>
+    <w:p>
+      <w:pPr>
+        <w:ind w:left="0" w:firstLine="720"/>
+        <w:jc w:val="both"/>
         <w:rPr>
           <w:i w:val="1"/>
-          <w:rtl w:val="0"/>
-        </w:rPr>
-        <w:t xml:space="preserve">artifacts</w:t>
-      </w:r>
-      <w:r>
-        <w:rPr>
-          <w:rtl w:val="0"/>
-        </w:rPr>
-        <w:t xml:space="preserve"> and associated resources. E.g.:  </w:t>
-      </w:r>
-      <w:r>
-        <w:rPr>
-          <w:color w:val="1155cc"/>
-          <w:u w:val="single"/>
-          <w:rtl w:val="0"/>
-        </w:rPr>
-        <w:t xml:space="preserve">a</w:t>
-      </w:r>
-      <w:hyperlink r:id="rId15">
-        <w:r>
-          <w:rPr>
-            <w:color w:val="1155cc"/>
-            <w:u w:val="single"/>
-            <w:rtl w:val="0"/>
-          </w:rPr>
-          <w:t xml:space="preserve">rtifactory</w:t>
-        </w:r>
-      </w:hyperlink>
-      <w:r>
-        <w:rPr>
-          <w:rtl w:val="0"/>
-        </w:rPr>
-        <w:t xml:space="preserve">]</w:t>
-      </w:r>
-    </w:p>
-    <w:p>
-      <w:pPr>
-        <w:ind w:firstLine="567"/>
-        <w:rPr/>
-      </w:pPr>
-      <w:r>
-        <w:rPr>
-          <w:rtl w:val="0"/>
-        </w:rPr>
-      </w:r>
-    </w:p>
-    <w:p>
-      <w:pPr>
-        <w:ind w:firstLine="567"/>
-        <w:rPr/>
-      </w:pPr>
-      <w:r>
-        <w:rPr>
-          <w:rtl w:val="0"/>
-        </w:rPr>
-        <w:t xml:space="preserve">…</w:t>
-      </w:r>
-    </w:p>
-    <w:p>
-      <w:pPr>
-        <w:pStyle w:val="Heading1"/>
-        <w:numPr>
-          <w:ilvl w:val="0"/>
-          <w:numId w:val="1"/>
-        </w:numPr>
-        <w:spacing w:line="264" w:lineRule="auto"/>
-        <w:ind w:left="432" w:right="0" w:hanging="432"/>
+          <w:color w:val="666666"/>
+        </w:rPr>
+      </w:pPr>
+      <w:r>
+        <w:rPr>
+          <w:rtl w:val="0"/>
+        </w:rPr>
+      </w:r>
+    </w:p>
+    <w:p>
+      <w:pPr>
+        <w:ind w:left="0" w:firstLine="720"/>
         <w:jc w:val="both"/>
         <w:rPr/>
       </w:pPr>
-      <w:bookmarkStart w:colFirst="0" w:colLast="0" w:name="_3rdcrjn" w:id="21"/>
-      <w:bookmarkEnd w:id="21"/>
-      <w:r>
-        <w:rPr>
-          <w:rtl w:val="0"/>
-        </w:rPr>
-        <w:t xml:space="preserve">Software testing</w:t>
+      <w:r>
+        <w:rPr>
+          <w:rtl w:val="0"/>
+        </w:rPr>
+        <w:t xml:space="preserve">We adopt a Behavior Driven Development (BDD) approach, using Cucumber to map user stories to feature definitions. Therefore, we start the development of each story by creating the feature file incorporating that user story, and then we develop the tests with the defined acceptance criteria in mind. Implementation of the necessary components for the story functionality is left to be done after the tests are created.</w:t>
+      </w:r>
+    </w:p>
+    <w:p>
+      <w:pPr>
+        <w:ind w:left="0" w:firstLine="720"/>
+        <w:jc w:val="both"/>
+        <w:rPr/>
+      </w:pPr>
+      <w:r>
+        <w:rPr>
+          <w:rtl w:val="0"/>
+        </w:rPr>
+        <w:t xml:space="preserve">In light of the user story organization that we described in section 3.1, the tests developed for the tasks are given a different treatment. We use Test Driven Development (TDD) to define the tests first for these units of functionality (such as an API). Therefore, we declared that these aren’t mapped to Cucumber feature files, and are simply realized in Java unit and integration tests.</w:t>
       </w:r>
     </w:p>
     <w:p>
@@ -3460,80 +2861,47 @@
         <w:jc w:val="both"/>
         <w:rPr/>
       </w:pPr>
-      <w:bookmarkStart w:colFirst="0" w:colLast="0" w:name="_26in1rg" w:id="22"/>
+      <w:bookmarkStart w:colFirst="0" w:colLast="0" w:name="_lnxbz9" w:id="22"/>
       <w:bookmarkEnd w:id="22"/>
       <w:r>
         <w:rPr>
           <w:rtl w:val="0"/>
         </w:rPr>
-        <w:t xml:space="preserve">Overall strategy for testing</w:t>
-      </w:r>
-    </w:p>
-    <w:p>
-      <w:pPr>
-        <w:ind w:firstLine="567"/>
-        <w:rPr>
-          <w:i w:val="1"/>
-          <w:color w:val="666666"/>
-        </w:rPr>
-      </w:pPr>
-      <w:r>
-        <w:rPr>
-          <w:i w:val="1"/>
-          <w:color w:val="666666"/>
-          <w:rtl w:val="0"/>
-        </w:rPr>
-        <w:t xml:space="preserve">[what was the overall test development strategy? E.g.: did you do TDD? Did you choose to use Cucumber and BDD? Did you mix different testing tools, like REST-Assured and Cucumber?...]</w:t>
-      </w:r>
-    </w:p>
-    <w:p>
-      <w:pPr>
-        <w:ind w:firstLine="567"/>
-        <w:rPr>
-          <w:b w:val="1"/>
-          <w:i w:val="1"/>
-          <w:color w:val="666666"/>
-        </w:rPr>
-      </w:pPr>
-      <w:r>
-        <w:rPr>
-          <w:rtl w:val="0"/>
-        </w:rPr>
-      </w:r>
-    </w:p>
-    <w:p>
-      <w:pPr>
-        <w:ind w:firstLine="567"/>
-        <w:rPr>
-          <w:i w:val="1"/>
-          <w:color w:val="666666"/>
-        </w:rPr>
-      </w:pPr>
-      <w:r>
-        <w:rPr>
-          <w:i w:val="1"/>
-          <w:color w:val="666666"/>
-          <w:rtl w:val="0"/>
-        </w:rPr>
-        <w:t xml:space="preserve">[it is not to write here the contents of the tests, but to explain the policies/practices adopted and generate evidence that the test results are being considered in the IC process.]</w:t>
-      </w:r>
-    </w:p>
-    <w:p>
-      <w:pPr>
-        <w:ind w:firstLine="567"/>
-        <w:rPr>
-          <w:i w:val="1"/>
-          <w:color w:val="666666"/>
-        </w:rPr>
-      </w:pPr>
-      <w:r>
-        <w:rPr>
-          <w:rtl w:val="0"/>
-        </w:rPr>
-      </w:r>
-    </w:p>
-    <w:p>
-      <w:pPr>
+        <w:t xml:space="preserve">Functional testing/acceptance</w:t>
+      </w:r>
+      <w:r>
+        <w:rPr>
+          <w:rtl w:val="0"/>
+        </w:rPr>
+      </w:r>
+    </w:p>
+    <w:p>
+      <w:pPr>
+        <w:pBdr>
+          <w:top w:space="0" w:sz="0" w:val="nil"/>
+          <w:left w:space="0" w:sz="0" w:val="nil"/>
+          <w:bottom w:space="0" w:sz="0" w:val="nil"/>
+          <w:right w:space="0" w:sz="0" w:val="nil"/>
+          <w:between w:space="0" w:sz="0" w:val="nil"/>
+        </w:pBdr>
+        <w:ind w:left="0" w:firstLine="0"/>
+        <w:rPr/>
+      </w:pPr>
+      <w:r>
+        <w:rPr>
+          <w:rtl w:val="0"/>
+        </w:rPr>
+      </w:r>
+    </w:p>
+    <w:p>
+      <w:pPr>
+        <w:pBdr>
+          <w:top w:space="0" w:sz="0" w:val="nil"/>
+          <w:left w:space="0" w:sz="0" w:val="nil"/>
+          <w:bottom w:space="0" w:sz="0" w:val="nil"/>
+          <w:right w:space="0" w:sz="0" w:val="nil"/>
+          <w:between w:space="0" w:sz="0" w:val="nil"/>
+        </w:pBdr>
         <w:ind w:left="0" w:firstLine="720"/>
         <w:jc w:val="both"/>
         <w:rPr/>
@@ -3542,11 +2910,18 @@
         <w:rPr>
           <w:rtl w:val="0"/>
         </w:rPr>
-        <w:t xml:space="preserve">We adopt a Behavior Driven Development (BDD) approach, using Cucumber to map user stories to feature definitions. Therefore, we start the development of each story by creating the feature file incorporating that user story, and then we develop the tests with the defined acceptance criteria in mind. Implementation of the necessary components for the story functionality is left to be done after the tests are created.</w:t>
-      </w:r>
-    </w:p>
-    <w:p>
-      <w:pPr>
+        <w:t xml:space="preserve">The functional tests should start with the Cucumber feature file laid out in Gherkin, and then have the Cucumber steps implemented. The minimum functionality should be developed so that the tests run, but fail. This should be present in one or more commits, but they should be the first. Only afterwards is the actual functionality developed.</w:t>
+      </w:r>
+    </w:p>
+    <w:p>
+      <w:pPr>
+        <w:pBdr>
+          <w:top w:space="0" w:sz="0" w:val="nil"/>
+          <w:left w:space="0" w:sz="0" w:val="nil"/>
+          <w:bottom w:space="0" w:sz="0" w:val="nil"/>
+          <w:right w:space="0" w:sz="0" w:val="nil"/>
+          <w:between w:space="0" w:sz="0" w:val="nil"/>
+        </w:pBdr>
         <w:ind w:left="0" w:firstLine="720"/>
         <w:jc w:val="both"/>
         <w:rPr/>
@@ -3555,7 +2930,7 @@
         <w:rPr>
           <w:rtl w:val="0"/>
         </w:rPr>
-        <w:t xml:space="preserve">In light of the user story organization that we described in section 3.1, the tests developed for the tasks are given a different treatment. We use Test Driven Development (TDD) to define the tests first for these units of functionality (such as an API), including non-functional testing for these modules. Therefore, we declared that these aren’t mapped to Cucumber feature files, and are simply realized in Java unit and integration tests.</w:t>
+        <w:t xml:space="preserve">Taking a behavior driven approach (BDD), the tests should not be concerned with the application’s internal functionality, and should only be concerned with its output to the user’s general actions, which are at the highest level of abstraction. In this way, the tests should be written in the perspective of the user, in a closed box fashion.</w:t>
       </w:r>
     </w:p>
     <w:p>
@@ -3573,13 +2948,18 @@
         <w:jc w:val="both"/>
         <w:rPr/>
       </w:pPr>
-      <w:bookmarkStart w:colFirst="0" w:colLast="0" w:name="_lnxbz9" w:id="23"/>
+      <w:bookmarkStart w:colFirst="0" w:colLast="0" w:name="_35nkun2" w:id="23"/>
       <w:bookmarkEnd w:id="23"/>
       <w:r>
         <w:rPr>
           <w:rtl w:val="0"/>
         </w:rPr>
-        <w:t xml:space="preserve">Functional testing/acceptance</w:t>
+        <w:t xml:space="preserve">Unit tests</w:t>
+      </w:r>
+      <w:r>
+        <w:rPr>
+          <w:rtl w:val="0"/>
+        </w:rPr>
       </w:r>
     </w:p>
     <w:p>
@@ -3596,27 +2976,6 @@
           <w:i w:val="1"/>
           <w:color w:val="666666"/>
         </w:rPr>
-      </w:pPr>
-      <w:r>
-        <w:rPr>
-          <w:i w:val="1"/>
-          <w:color w:val="666666"/>
-          <w:rtl w:val="0"/>
-        </w:rPr>
-        <w:t xml:space="preserve">[Project policy for writing functional tests (closed box, user perspective) and associated resources.]</w:t>
-      </w:r>
-    </w:p>
-    <w:p>
-      <w:pPr>
-        <w:pBdr>
-          <w:top w:space="0" w:sz="0" w:val="nil"/>
-          <w:left w:space="0" w:sz="0" w:val="nil"/>
-          <w:bottom w:space="0" w:sz="0" w:val="nil"/>
-          <w:right w:space="0" w:sz="0" w:val="nil"/>
-          <w:between w:space="0" w:sz="0" w:val="nil"/>
-        </w:pBdr>
-        <w:ind w:firstLine="567"/>
-        <w:rPr/>
       </w:pPr>
       <w:r>
         <w:rPr>
@@ -3641,7 +3000,7 @@
         <w:rPr>
           <w:rtl w:val="0"/>
         </w:rPr>
-        <w:t xml:space="preserve">The functional tests should start with the Cucumber feature file laid out in Gherkin, and then have the Cucumber steps implemented. The minimum functionality should be developed so that the tests run, but fail. This should be present in one or more commits, but they should be the first. Only afterwards is the actual functionality developed.</w:t>
+        <w:t xml:space="preserve">Unit tests are developed for singular modules (classes) of the application. Test driven practices are followed (TDD), and so the tests should be developed before the functionality of the modules is fully written, in a similar way that it’s done for the functional testing: write the minimum functionality to make the tests successfully run, but fail.</w:t>
       </w:r>
     </w:p>
     <w:p>
@@ -3661,7 +3020,7 @@
         <w:rPr>
           <w:rtl w:val="0"/>
         </w:rPr>
-        <w:t xml:space="preserve">Taking a behavior driven approach (BDD), the tests should not be concerned with the application’s internal functionality, and should only be concerned with its output to the user’s actions, which are at the highest level of abstraction. In this way, the tests should be written in the perspective of the user, in a closed box fashion.</w:t>
+        <w:t xml:space="preserve">These tests are written to test the application’s internal modules, and so they are written taking the developer’s view of the module.</w:t>
       </w:r>
     </w:p>
     <w:p>
@@ -3679,156 +3038,21 @@
         <w:jc w:val="both"/>
         <w:rPr/>
       </w:pPr>
-      <w:bookmarkStart w:colFirst="0" w:colLast="0" w:name="_35nkun2" w:id="24"/>
+      <w:bookmarkStart w:colFirst="0" w:colLast="0" w:name="_1ksv4uv" w:id="24"/>
       <w:bookmarkEnd w:id="24"/>
       <w:r>
         <w:rPr>
           <w:rtl w:val="0"/>
         </w:rPr>
-        <w:t xml:space="preserve">Unit tests</w:t>
-      </w:r>
-    </w:p>
-    <w:p>
-      <w:pPr>
-        <w:pBdr>
-          <w:top w:space="0" w:sz="0" w:val="nil"/>
-          <w:left w:space="0" w:sz="0" w:val="nil"/>
-          <w:bottom w:space="0" w:sz="0" w:val="nil"/>
-          <w:right w:space="0" w:sz="0" w:val="nil"/>
-          <w:between w:space="0" w:sz="0" w:val="nil"/>
-        </w:pBdr>
-        <w:ind w:firstLine="567"/>
-        <w:rPr>
-          <w:i w:val="1"/>
-          <w:color w:val="666666"/>
-        </w:rPr>
-      </w:pPr>
-      <w:r>
-        <w:rPr>
-          <w:i w:val="1"/>
-          <w:color w:val="666666"/>
-          <w:rtl w:val="0"/>
-        </w:rPr>
-        <w:t xml:space="preserve">[Project policy for writing unit tests (open box, developer perspective) and associated resources.]</w:t>
-      </w:r>
-    </w:p>
-    <w:p>
-      <w:pPr>
-        <w:pBdr>
-          <w:top w:space="0" w:sz="0" w:val="nil"/>
-          <w:left w:space="0" w:sz="0" w:val="nil"/>
-          <w:bottom w:space="0" w:sz="0" w:val="nil"/>
-          <w:right w:space="0" w:sz="0" w:val="nil"/>
-          <w:between w:space="0" w:sz="0" w:val="nil"/>
-        </w:pBdr>
-        <w:ind w:firstLine="567"/>
-        <w:rPr>
-          <w:i w:val="1"/>
-          <w:color w:val="666666"/>
-        </w:rPr>
-      </w:pPr>
-      <w:r>
-        <w:rPr>
-          <w:rtl w:val="0"/>
-        </w:rPr>
-      </w:r>
-    </w:p>
-    <w:p>
-      <w:pPr>
-        <w:pBdr>
-          <w:top w:space="0" w:sz="0" w:val="nil"/>
-          <w:left w:space="0" w:sz="0" w:val="nil"/>
-          <w:bottom w:space="0" w:sz="0" w:val="nil"/>
-          <w:right w:space="0" w:sz="0" w:val="nil"/>
-          <w:between w:space="0" w:sz="0" w:val="nil"/>
-        </w:pBdr>
-        <w:ind w:left="0" w:firstLine="720"/>
-        <w:rPr/>
-      </w:pPr>
-      <w:r>
-        <w:rPr>
-          <w:rtl w:val="0"/>
-        </w:rPr>
-        <w:t xml:space="preserve">Unit tests are developed for singular modules (classes) of the application. Test driven practices are followed (TDD), and so the tests should be developed before the functionality of the modules is fully written, in a similar way that it’s done for the functional testing: write the minimum functionality to make the tests successfully run, but fail.</w:t>
-      </w:r>
-    </w:p>
-    <w:p>
-      <w:pPr>
-        <w:pBdr>
-          <w:top w:space="0" w:sz="0" w:val="nil"/>
-          <w:left w:space="0" w:sz="0" w:val="nil"/>
-          <w:bottom w:space="0" w:sz="0" w:val="nil"/>
-          <w:right w:space="0" w:sz="0" w:val="nil"/>
-          <w:between w:space="0" w:sz="0" w:val="nil"/>
-        </w:pBdr>
-        <w:ind w:left="0" w:firstLine="720"/>
-        <w:rPr/>
-      </w:pPr>
-      <w:r>
-        <w:rPr>
-          <w:rtl w:val="0"/>
-        </w:rPr>
-        <w:t xml:space="preserve">These tests are written to test the application’s internal modules, and so they are written taking the developer’s view of the module.</w:t>
-      </w:r>
-    </w:p>
-    <w:p>
-      <w:pPr>
-        <w:pStyle w:val="Heading2"/>
-        <w:numPr>
-          <w:ilvl w:val="1"/>
-          <w:numId w:val="1"/>
-        </w:numPr>
+        <w:t xml:space="preserve">System and integration testing</w:t>
+      </w:r>
+    </w:p>
+    <w:p>
+      <w:pPr>
         <w:tabs>
           <w:tab w:val="left" w:pos="713"/>
         </w:tabs>
-        <w:spacing w:after="120" w:before="360" w:line="264" w:lineRule="auto"/>
-        <w:ind w:left="576" w:right="0" w:hanging="576"/>
-        <w:jc w:val="both"/>
-        <w:rPr/>
-      </w:pPr>
-      <w:bookmarkStart w:colFirst="0" w:colLast="0" w:name="_1ksv4uv" w:id="25"/>
-      <w:bookmarkEnd w:id="25"/>
-      <w:r>
-        <w:rPr>
-          <w:rtl w:val="0"/>
-        </w:rPr>
-        <w:t xml:space="preserve">System and integration testing</w:t>
-      </w:r>
-    </w:p>
-    <w:p>
-      <w:pPr>
-        <w:pBdr>
-          <w:top w:space="0" w:sz="0" w:val="nil"/>
-          <w:left w:space="0" w:sz="0" w:val="nil"/>
-          <w:bottom w:space="0" w:sz="0" w:val="nil"/>
-          <w:right w:space="0" w:sz="0" w:val="nil"/>
-          <w:between w:space="0" w:sz="0" w:val="nil"/>
-        </w:pBdr>
-        <w:ind w:firstLine="567"/>
-        <w:rPr>
-          <w:i w:val="1"/>
-          <w:color w:val="666666"/>
-        </w:rPr>
-      </w:pPr>
-      <w:r>
-        <w:rPr>
-          <w:i w:val="1"/>
-          <w:color w:val="666666"/>
-          <w:rtl w:val="0"/>
-        </w:rPr>
-        <w:t xml:space="preserve">[Project policy for writing integration tests (open or closed box, developer perspective) and associated resources.]</w:t>
-      </w:r>
-    </w:p>
-    <w:p>
-      <w:pPr>
-        <w:pBdr>
-          <w:top w:space="0" w:sz="0" w:val="nil"/>
-          <w:left w:space="0" w:sz="0" w:val="nil"/>
-          <w:bottom w:space="0" w:sz="0" w:val="nil"/>
-          <w:right w:space="0" w:sz="0" w:val="nil"/>
-          <w:between w:space="0" w:sz="0" w:val="nil"/>
-        </w:pBdr>
-        <w:ind w:firstLine="567"/>
+        <w:ind w:left="576" w:firstLine="0"/>
         <w:rPr/>
       </w:pPr>
       <w:r>
@@ -3854,7 +3078,7 @@
         <w:rPr>
           <w:rtl w:val="0"/>
         </w:rPr>
-        <w:t xml:space="preserve">System and integration tests are done in the same way as unit tests, but not with as much urgency, as they depend on more than one application module. They should similarly take the developer’s perspective into account (closed box), and not the end-user’s, since the objective is to test the application’s internal functionality.</w:t>
+        <w:t xml:space="preserve">System and integration tests are done in the same way as unit tests, but not with as much urgency, as they depend on more than one application module. They should similarly take the developer’s perspective into account (open box), and not the end-user’s, since the objective is to test the application’s internal functionality.</w:t>
       </w:r>
     </w:p>
     <w:p>
@@ -3874,154 +3098,7 @@
         <w:rPr>
           <w:rtl w:val="0"/>
         </w:rPr>
-        <w:t xml:space="preserve">In terms of Rest API testing, however, the integration tests are also done with focus on an open box perspective, as it’s the entrypoint for application developers to interact with our platforms.</w:t>
-      </w:r>
-    </w:p>
-    <w:p>
-      <w:pPr>
-        <w:pStyle w:val="Heading2"/>
-        <w:numPr>
-          <w:ilvl w:val="1"/>
-          <w:numId w:val="1"/>
-        </w:numPr>
-        <w:tabs>
-          <w:tab w:val="left" w:pos="713"/>
-        </w:tabs>
-        <w:spacing w:after="120" w:before="360" w:line="264" w:lineRule="auto"/>
-        <w:ind w:left="576" w:right="0" w:hanging="576"/>
-        <w:jc w:val="both"/>
-        <w:rPr/>
-      </w:pPr>
-      <w:bookmarkStart w:colFirst="0" w:colLast="0" w:name="_44sinio" w:id="26"/>
-      <w:bookmarkEnd w:id="26"/>
-      <w:r>
-        <w:rPr>
-          <w:rtl w:val="0"/>
-        </w:rPr>
-        <w:t xml:space="preserve">Performance testing [Optional]</w:t>
-      </w:r>
-    </w:p>
-    <w:p>
-      <w:pPr>
-        <w:pBdr>
-          <w:top w:space="0" w:sz="0" w:val="nil"/>
-          <w:left w:space="0" w:sz="0" w:val="nil"/>
-          <w:bottom w:space="0" w:sz="0" w:val="nil"/>
-          <w:right w:space="0" w:sz="0" w:val="nil"/>
-          <w:between w:space="0" w:sz="0" w:val="nil"/>
-        </w:pBdr>
-        <w:ind w:firstLine="567"/>
-        <w:rPr>
-          <w:i w:val="1"/>
-          <w:color w:val="666666"/>
-        </w:rPr>
-      </w:pPr>
-      <w:r>
-        <w:rPr>
-          <w:i w:val="1"/>
-          <w:color w:val="666666"/>
-          <w:rtl w:val="0"/>
-        </w:rPr>
-        <w:t xml:space="preserve">[Project policy for writing performance tests and associated resources.]</w:t>
-      </w:r>
-    </w:p>
-    <w:p>
-      <w:pPr>
-        <w:pBdr>
-          <w:top w:space="0" w:sz="0" w:val="nil"/>
-          <w:left w:space="0" w:sz="0" w:val="nil"/>
-          <w:bottom w:space="0" w:sz="0" w:val="nil"/>
-          <w:right w:space="0" w:sz="0" w:val="nil"/>
-          <w:between w:space="0" w:sz="0" w:val="nil"/>
-        </w:pBdr>
-        <w:ind w:firstLine="567"/>
-        <w:rPr/>
-      </w:pPr>
-      <w:r>
-        <w:rPr>
-          <w:rtl w:val="0"/>
-        </w:rPr>
-      </w:r>
-    </w:p>
-    <w:p>
-      <w:pPr>
-        <w:pBdr>
-          <w:top w:space="0" w:sz="0" w:val="nil"/>
-          <w:left w:space="0" w:sz="0" w:val="nil"/>
-          <w:bottom w:space="0" w:sz="0" w:val="nil"/>
-          <w:right w:space="0" w:sz="0" w:val="nil"/>
-          <w:between w:space="0" w:sz="0" w:val="nil"/>
-        </w:pBdr>
-        <w:ind w:firstLine="567"/>
-        <w:rPr/>
-      </w:pPr>
-      <w:r>
-        <w:rPr>
-          <w:rtl w:val="0"/>
-        </w:rPr>
-        <w:t xml:space="preserve">…</w:t>
-      </w:r>
-    </w:p>
-    <w:p>
-      <w:pPr>
-        <w:pBdr>
-          <w:top w:space="0" w:sz="0" w:val="nil"/>
-          <w:left w:space="0" w:sz="0" w:val="nil"/>
-          <w:bottom w:space="0" w:sz="0" w:val="nil"/>
-          <w:right w:space="0" w:sz="0" w:val="nil"/>
-          <w:between w:space="0" w:sz="0" w:val="nil"/>
-        </w:pBdr>
-        <w:ind w:firstLine="567"/>
-        <w:rPr/>
-      </w:pPr>
-      <w:r>
-        <w:rPr>
-          <w:rtl w:val="0"/>
-        </w:rPr>
-      </w:r>
-    </w:p>
-    <w:p>
-      <w:pPr>
-        <w:ind w:firstLine="567"/>
-        <w:rPr/>
-      </w:pPr>
-      <w:r>
-        <w:rPr>
-          <w:rtl w:val="0"/>
-        </w:rPr>
-      </w:r>
-    </w:p>
-    <w:p>
-      <w:pPr>
-        <w:ind w:firstLine="567"/>
-        <w:rPr/>
-      </w:pPr>
-      <w:r>
-        <w:rPr>
-          <w:rtl w:val="0"/>
-        </w:rPr>
-      </w:r>
-    </w:p>
-    <w:p>
-      <w:pPr>
-        <w:ind w:firstLine="567"/>
-        <w:rPr/>
-      </w:pPr>
-      <w:r>
-        <w:rPr>
-          <w:rtl w:val="0"/>
-        </w:rPr>
-      </w:r>
-    </w:p>
-    <w:p>
-      <w:pPr>
-        <w:ind w:firstLine="567"/>
-        <w:rPr/>
-      </w:pPr>
-      <w:r>
-        <w:rPr>
-          <w:rtl w:val="0"/>
-        </w:rPr>
+        <w:t xml:space="preserve">In terms of Rest API testing, however, the integration tests may also be done with focus on a closed box perspective, as it’s the entrypoint for application developers to interact with our platforms.</w:t>
       </w:r>
     </w:p>
     <w:p>
@@ -4036,12 +3113,12 @@
       </w:r>
     </w:p>
     <w:sectPr>
-      <w:headerReference r:id="rId16" w:type="default"/>
-      <w:headerReference r:id="rId17" w:type="first"/>
-      <w:headerReference r:id="rId18" w:type="even"/>
-      <w:footerReference r:id="rId19" w:type="default"/>
-      <w:footerReference r:id="rId20" w:type="first"/>
-      <w:footerReference r:id="rId21" w:type="even"/>
+      <w:headerReference r:id="rId10" w:type="default"/>
+      <w:headerReference r:id="rId11" w:type="first"/>
+      <w:headerReference r:id="rId12" w:type="even"/>
+      <w:footerReference r:id="rId13" w:type="default"/>
+      <w:footerReference r:id="rId14" w:type="first"/>
+      <w:footerReference r:id="rId15" w:type="even"/>
       <w:pgSz w:h="16838" w:w="11906" w:orient="portrait"/>
       <w:pgMar w:bottom="1134" w:top="1134" w:left="1247" w:right="1021" w:header="680" w:footer="680"/>
       <w:pgNumType w:start="1"/>

</xml_diff>

<commit_message>
Updated manual with auto formatting for Google Java Format
</commit_message>
<xml_diff>
--- a/docs/qa_manual.docx
+++ b/docs/qa_manual.docx
@@ -2424,7 +2424,7 @@
         <w:rPr>
           <w:rtl w:val="0"/>
         </w:rPr>
-        <w:t xml:space="preserve">, with AOSP style indentation (4 spaces instead of 2). This style is enforced in the CI pipeline, except for the import ordering and removal of unused imports, which is automatically handled by the pipeline and changed in a commit. We opt for manually formatting the rest of the code ourselves to minimize the risk of merge conflicts in case we forget to pull changes that the pipeline may perform.</w:t>
+        <w:t xml:space="preserve">, with AOSP style indentation (4 spaces instead of 2). This style is enforced in the CI pipeline, with the import ordering and removal of unused imports being automatically handled by the pipeline and changed in a commit.</w:t>
       </w:r>
     </w:p>
     <w:p>
@@ -2437,7 +2437,7 @@
         <w:rPr>
           <w:rtl w:val="0"/>
         </w:rPr>
-        <w:t xml:space="preserve">If using Intellij IDEA, we recommend integrating its formatting plugin for this style (</w:t>
+        <w:t xml:space="preserve">We initially opted for manually formatting the rest of the code ourselves to minimize the risk of merge conflicts in case we forget to pull changes that the pipeline may perform. Since we were using IntelliJ IDEA, we took advantage of its formatting plugin for this style (</w:t>
       </w:r>
       <w:hyperlink r:id="rId8">
         <w:r>
@@ -2453,7 +2453,7 @@
         <w:rPr>
           <w:rtl w:val="0"/>
         </w:rPr>
-        <w:t xml:space="preserve">), which is what we use for development.</w:t>
+        <w:t xml:space="preserve">). However, its formatting rules were conflicting with the ones checked by the GitHub action enforcing the style in the CI pipeline, so we ended up letting the action automatically format the code.</w:t>
       </w:r>
     </w:p>
     <w:p>

</xml_diff>

<commit_message>
QA Manual final, with CD changes
</commit_message>
<xml_diff>
--- a/docs/qa_manual.docx
+++ b/docs/qa_manual.docx
@@ -2731,28 +2731,276 @@
     <w:p>
       <w:pPr>
         <w:ind w:left="0" w:firstLine="720"/>
-        <w:rPr/>
-      </w:pPr>
-      <w:r>
-        <w:rPr>
-          <w:rtl w:val="0"/>
-        </w:rPr>
-        <w:t xml:space="preserve">For Continuous Integration we opted for using GitHub Actions, for its simplicity to define workflows and the fact that it’s already ingrained in our VCS.</w:t>
+        <w:jc w:val="both"/>
+        <w:rPr/>
+      </w:pPr>
+      <w:r>
+        <w:rPr>
+          <w:rtl w:val="0"/>
+        </w:rPr>
+        <w:t xml:space="preserve">For Continuous Integration (CI) and Continuous Deployment (CD) we opted for using GitHub Actions, for its simplicity to define workflows and the fact that it’s already ingrained in our Version Control System (VCS).</w:t>
       </w:r>
     </w:p>
     <w:p>
       <w:pPr>
         <w:ind w:left="0" w:firstLine="720"/>
+        <w:jc w:val="both"/>
+        <w:rPr/>
+      </w:pPr>
+      <w:r>
+        <w:rPr>
+          <w:rtl w:val="0"/>
+        </w:rPr>
+        <w:t xml:space="preserve">For the CI pipeline, 4 workflows were defined:</w:t>
+      </w:r>
+    </w:p>
+    <w:p>
+      <w:pPr>
+        <w:numPr>
+          <w:ilvl w:val="0"/>
+          <w:numId w:val="2"/>
+        </w:numPr>
+        <w:ind w:left="1440" w:hanging="360"/>
+        <w:jc w:val="both"/>
+        <w:rPr>
+          <w:u w:val="none"/>
+        </w:rPr>
+      </w:pPr>
+      <w:r>
         <w:rPr>
           <w:b w:val="1"/>
-        </w:rPr>
-      </w:pPr>
+          <w:rtl w:val="0"/>
+        </w:rPr>
+        <w:t xml:space="preserve">Auto-release</w:t>
+      </w:r>
+      <w:r>
+        <w:rPr>
+          <w:rtl w:val="0"/>
+        </w:rPr>
+        <w:t xml:space="preserve">: create a </w:t>
+      </w:r>
       <w:r>
         <w:rPr>
           <w:b w:val="1"/>
           <w:rtl w:val="0"/>
         </w:rPr>
-        <w:t xml:space="preserve">[TODO: CD]</w:t>
+        <w:t xml:space="preserve">release</w:t>
+      </w:r>
+      <w:r>
+        <w:rPr>
+          <w:rtl w:val="0"/>
+        </w:rPr>
+        <w:t xml:space="preserve"> branch every Tuesday (2 days before the end of a sprint), and merge both the development branches (</w:t>
+      </w:r>
+      <w:r>
+        <w:rPr>
+          <w:b w:val="1"/>
+          <w:rtl w:val="0"/>
+        </w:rPr>
+        <w:t xml:space="preserve">qourier_dev</w:t>
+      </w:r>
+      <w:r>
+        <w:rPr>
+          <w:rtl w:val="0"/>
+        </w:rPr>
+        <w:t xml:space="preserve"> and </w:t>
+      </w:r>
+      <w:r>
+        <w:rPr>
+          <w:b w:val="1"/>
+          <w:rtl w:val="0"/>
+        </w:rPr>
+        <w:t xml:space="preserve">laundryathome_dev</w:t>
+      </w:r>
+      <w:r>
+        <w:rPr>
+          <w:rtl w:val="0"/>
+        </w:rPr>
+        <w:t xml:space="preserve">) into it. After the merges are done, a Pull Request is created for merging the </w:t>
+      </w:r>
+      <w:r>
+        <w:rPr>
+          <w:b w:val="1"/>
+          <w:rtl w:val="0"/>
+        </w:rPr>
+        <w:t xml:space="preserve">release</w:t>
+      </w:r>
+      <w:r>
+        <w:rPr>
+          <w:rtl w:val="0"/>
+        </w:rPr>
+        <w:t xml:space="preserve"> branch into the </w:t>
+      </w:r>
+      <w:r>
+        <w:rPr>
+          <w:b w:val="1"/>
+          <w:rtl w:val="0"/>
+        </w:rPr>
+        <w:t xml:space="preserve">main</w:t>
+      </w:r>
+      <w:r>
+        <w:rPr>
+          <w:rtl w:val="0"/>
+        </w:rPr>
+        <w:t xml:space="preserve">. The Product Owner is automatically assigned as a reviewer for this Pull Request.</w:t>
+      </w:r>
+    </w:p>
+    <w:p>
+      <w:pPr>
+        <w:numPr>
+          <w:ilvl w:val="0"/>
+          <w:numId w:val="2"/>
+        </w:numPr>
+        <w:ind w:left="1440" w:hanging="360"/>
+        <w:jc w:val="both"/>
+        <w:rPr>
+          <w:b w:val="1"/>
+        </w:rPr>
+      </w:pPr>
+      <w:r>
+        <w:rPr>
+          <w:b w:val="1"/>
+          <w:rtl w:val="0"/>
+        </w:rPr>
+        <w:t xml:space="preserve">LaundryAtHome</w:t>
+      </w:r>
+      <w:r>
+        <w:rPr>
+          <w:rtl w:val="0"/>
+        </w:rPr>
+        <w:t xml:space="preserve">: on every Pull Request to the </w:t>
+      </w:r>
+      <w:r>
+        <w:rPr>
+          <w:b w:val="1"/>
+          <w:rtl w:val="0"/>
+        </w:rPr>
+        <w:t xml:space="preserve">laundryathome_dev</w:t>
+      </w:r>
+      <w:r>
+        <w:rPr>
+          <w:rtl w:val="0"/>
+        </w:rPr>
+        <w:t xml:space="preserve"> branch, apply the Google Java formatting, run all the tests and do static code analysis. One of the developers responsible for this part of the project, except the one that authored the Pull Request, is automatically assigned as a reviewer to the created Pull Request.</w:t>
+      </w:r>
+    </w:p>
+    <w:p>
+      <w:pPr>
+        <w:numPr>
+          <w:ilvl w:val="0"/>
+          <w:numId w:val="2"/>
+        </w:numPr>
+        <w:ind w:left="1440" w:hanging="360"/>
+        <w:jc w:val="both"/>
+        <w:rPr>
+          <w:b w:val="1"/>
+        </w:rPr>
+      </w:pPr>
+      <w:r>
+        <w:rPr>
+          <w:b w:val="1"/>
+          <w:rtl w:val="0"/>
+        </w:rPr>
+        <w:t xml:space="preserve">Qourier</w:t>
+      </w:r>
+      <w:r>
+        <w:rPr>
+          <w:rtl w:val="0"/>
+        </w:rPr>
+        <w:t xml:space="preserve">: on every Pull Request to the </w:t>
+      </w:r>
+      <w:r>
+        <w:rPr>
+          <w:b w:val="1"/>
+          <w:rtl w:val="0"/>
+        </w:rPr>
+        <w:t xml:space="preserve">qourier_dev</w:t>
+      </w:r>
+      <w:r>
+        <w:rPr>
+          <w:rtl w:val="0"/>
+        </w:rPr>
+        <w:t xml:space="preserve"> branch, apply the Google Java formatting, run all the tests and do static code analysis. One of the developers responsible for this part of the project, except the one that authored the Pull Request, is automatically assigned as a reviewer to the created Pull Request.</w:t>
+      </w:r>
+    </w:p>
+    <w:p>
+      <w:pPr>
+        <w:numPr>
+          <w:ilvl w:val="0"/>
+          <w:numId w:val="2"/>
+        </w:numPr>
+        <w:ind w:left="1440" w:hanging="360"/>
+        <w:jc w:val="both"/>
+        <w:rPr>
+          <w:b w:val="1"/>
+        </w:rPr>
+      </w:pPr>
+      <w:r>
+        <w:rPr>
+          <w:b w:val="1"/>
+          <w:rtl w:val="0"/>
+        </w:rPr>
+        <w:t xml:space="preserve">Main-check</w:t>
+      </w:r>
+      <w:r>
+        <w:rPr>
+          <w:rtl w:val="0"/>
+        </w:rPr>
+        <w:t xml:space="preserve">: on every Pull Request to the </w:t>
+      </w:r>
+      <w:r>
+        <w:rPr>
+          <w:b w:val="1"/>
+          <w:rtl w:val="0"/>
+        </w:rPr>
+        <w:t xml:space="preserve">main</w:t>
+      </w:r>
+      <w:r>
+        <w:rPr>
+          <w:rtl w:val="0"/>
+        </w:rPr>
+        <w:t xml:space="preserve"> branch, apply the Google Java formatting, run all the tests for both projects and do static code analysis.</w:t>
+      </w:r>
+    </w:p>
+    <w:p>
+      <w:pPr>
+        <w:ind w:left="0" w:firstLine="720"/>
+        <w:jc w:val="both"/>
+        <w:rPr>
+          <w:b w:val="1"/>
+        </w:rPr>
+      </w:pPr>
+      <w:r>
+        <w:rPr>
+          <w:rtl w:val="0"/>
+        </w:rPr>
+        <w:t xml:space="preserve">For the CD pipeline, a single workflow is run when the </w:t>
+      </w:r>
+      <w:r>
+        <w:rPr>
+          <w:b w:val="1"/>
+          <w:rtl w:val="0"/>
+        </w:rPr>
+        <w:t xml:space="preserve">Main-check</w:t>
+      </w:r>
+      <w:r>
+        <w:rPr>
+          <w:rtl w:val="0"/>
+        </w:rPr>
+        <w:t xml:space="preserve"> workflow is completed (</w:t>
+      </w:r>
+      <w:r>
+        <w:rPr>
+          <w:b w:val="1"/>
+          <w:rtl w:val="0"/>
+        </w:rPr>
+        <w:t xml:space="preserve">main.yml</w:t>
+      </w:r>
+      <w:r>
+        <w:rPr>
+          <w:rtl w:val="0"/>
+        </w:rPr>
+        <w:t xml:space="preserve">), which will deploy the delivery engine project (Qourier) on an Azure Virtual Machine (VM). The LaundryAtHome project is facing blocking issues at the time of writing, so it’s not deployed in the pipeline. The workflow can also be manually dispatched if needed.</w:t>
       </w:r>
       <w:r>
         <w:rPr>
@@ -3957,8 +4205,121 @@
       <w:rPr/>
     </w:lvl>
   </w:abstractNum>
+  <w:abstractNum w:abstractNumId="2">
+    <w:lvl w:ilvl="0">
+      <w:start w:val="1"/>
+      <w:numFmt w:val="bullet"/>
+      <w:lvlText w:val="●"/>
+      <w:lvlJc w:val="left"/>
+      <w:pPr>
+        <w:ind w:left="1440" w:hanging="360"/>
+      </w:pPr>
+      <w:rPr>
+        <w:u w:val="none"/>
+      </w:rPr>
+    </w:lvl>
+    <w:lvl w:ilvl="1">
+      <w:start w:val="1"/>
+      <w:numFmt w:val="bullet"/>
+      <w:lvlText w:val="○"/>
+      <w:lvlJc w:val="left"/>
+      <w:pPr>
+        <w:ind w:left="2160" w:hanging="360"/>
+      </w:pPr>
+      <w:rPr>
+        <w:u w:val="none"/>
+      </w:rPr>
+    </w:lvl>
+    <w:lvl w:ilvl="2">
+      <w:start w:val="1"/>
+      <w:numFmt w:val="bullet"/>
+      <w:lvlText w:val="■"/>
+      <w:lvlJc w:val="left"/>
+      <w:pPr>
+        <w:ind w:left="2880" w:hanging="360"/>
+      </w:pPr>
+      <w:rPr>
+        <w:u w:val="none"/>
+      </w:rPr>
+    </w:lvl>
+    <w:lvl w:ilvl="3">
+      <w:start w:val="1"/>
+      <w:numFmt w:val="bullet"/>
+      <w:lvlText w:val="●"/>
+      <w:lvlJc w:val="left"/>
+      <w:pPr>
+        <w:ind w:left="3600" w:hanging="360"/>
+      </w:pPr>
+      <w:rPr>
+        <w:u w:val="none"/>
+      </w:rPr>
+    </w:lvl>
+    <w:lvl w:ilvl="4">
+      <w:start w:val="1"/>
+      <w:numFmt w:val="bullet"/>
+      <w:lvlText w:val="○"/>
+      <w:lvlJc w:val="left"/>
+      <w:pPr>
+        <w:ind w:left="4320" w:hanging="360"/>
+      </w:pPr>
+      <w:rPr>
+        <w:u w:val="none"/>
+      </w:rPr>
+    </w:lvl>
+    <w:lvl w:ilvl="5">
+      <w:start w:val="1"/>
+      <w:numFmt w:val="bullet"/>
+      <w:lvlText w:val="■"/>
+      <w:lvlJc w:val="left"/>
+      <w:pPr>
+        <w:ind w:left="5040" w:hanging="360"/>
+      </w:pPr>
+      <w:rPr>
+        <w:u w:val="none"/>
+      </w:rPr>
+    </w:lvl>
+    <w:lvl w:ilvl="6">
+      <w:start w:val="1"/>
+      <w:numFmt w:val="bullet"/>
+      <w:lvlText w:val="●"/>
+      <w:lvlJc w:val="left"/>
+      <w:pPr>
+        <w:ind w:left="5760" w:hanging="360"/>
+      </w:pPr>
+      <w:rPr>
+        <w:u w:val="none"/>
+      </w:rPr>
+    </w:lvl>
+    <w:lvl w:ilvl="7">
+      <w:start w:val="1"/>
+      <w:numFmt w:val="bullet"/>
+      <w:lvlText w:val="○"/>
+      <w:lvlJc w:val="left"/>
+      <w:pPr>
+        <w:ind w:left="6480" w:hanging="360"/>
+      </w:pPr>
+      <w:rPr>
+        <w:u w:val="none"/>
+      </w:rPr>
+    </w:lvl>
+    <w:lvl w:ilvl="8">
+      <w:start w:val="1"/>
+      <w:numFmt w:val="bullet"/>
+      <w:lvlText w:val="■"/>
+      <w:lvlJc w:val="left"/>
+      <w:pPr>
+        <w:ind w:left="7200" w:hanging="360"/>
+      </w:pPr>
+      <w:rPr>
+        <w:u w:val="none"/>
+      </w:rPr>
+    </w:lvl>
+  </w:abstractNum>
   <w:num w:numId="1">
     <w:abstractNumId w:val="1"/>
+  </w:num>
+  <w:num w:numId="2">
+    <w:abstractNumId w:val="2"/>
   </w:num>
 </w:numbering>
 </file>

</xml_diff>